<commit_message>
update report, add pdf
</commit_message>
<xml_diff>
--- a/docs/591 Final Report.docx
+++ b/docs/591 Final Report.docx
@@ -2017,12 +2017,12 @@
             <wp:extent cx="4933950" cy="2987353"/>
             <wp:effectExtent b="0" l="0" r="0" t="0"/>
             <wp:wrapTopAndBottom distB="114300" distT="114300"/>
-            <wp:docPr id="5" name="image7.png"/>
+            <wp:docPr id="4" name="image3.png"/>
             <a:graphic>
               <a:graphicData uri="http://schemas.openxmlformats.org/drawingml/2006/picture">
                 <pic:pic>
                   <pic:nvPicPr>
-                    <pic:cNvPr id="0" name="image7.png"/>
+                    <pic:cNvPr id="0" name="image3.png"/>
                     <pic:cNvPicPr preferRelativeResize="0"/>
                   </pic:nvPicPr>
                   <pic:blipFill>
@@ -3359,6 +3359,7 @@
     </w:p>
     <w:p>
       <w:pPr>
+        <w:spacing w:line="240" w:lineRule="auto"/>
         <w:jc w:val="both"/>
         <w:rPr>
           <w:rFonts w:ascii="Open Sans" w:cs="Open Sans" w:eastAsia="Open Sans" w:hAnsi="Open Sans"/>
@@ -3397,6 +3398,7 @@
     </w:p>
     <w:p>
       <w:pPr>
+        <w:spacing w:line="240" w:lineRule="auto"/>
         <w:jc w:val="both"/>
         <w:rPr>
           <w:rFonts w:ascii="Open Sans" w:cs="Open Sans" w:eastAsia="Open Sans" w:hAnsi="Open Sans"/>
@@ -3434,21 +3436,23 @@
     </w:p>
     <w:p>
       <w:pPr>
-        <w:jc w:val="both"/>
-        <w:rPr>
-          <w:rFonts w:ascii="Open Sans" w:cs="Open Sans" w:eastAsia="Open Sans" w:hAnsi="Open Sans"/>
-          <w:sz w:val="20"/>
-          <w:szCs w:val="20"/>
-        </w:rPr>
-      </w:pPr>
-      <w:r>
-        <w:rPr>
-          <w:rFonts w:ascii="Open Sans" w:cs="Open Sans" w:eastAsia="Open Sans" w:hAnsi="Open Sans"/>
-          <w:sz w:val="20"/>
-          <w:szCs w:val="20"/>
-          <w:rtl w:val="0"/>
-        </w:rPr>
-        <w:t xml:space="preserve">We found that several fields were highly correlated with each other. Not surprisingly, the number of establishments, their payroll, and their employees were correlated with each other and the population of a county. Surprisingly, there was very little to no correlation between the total damage and duration fields. The correlation matrix for the input features of tornadoes (shown in the right figure above) shows correlation between the tornado length and duration. Using the insights from the above correlation matrices, we limited the number of variables for the regression model (ordinary least squares regression from statsmodels). We have shown the result from the regression model for the data on tornadoes. We see that the coefficients for population, tornado_f_scale, and tornado_width are significant at the 95% confidence level.</w:t>
+        <w:spacing w:line="240" w:lineRule="auto"/>
+        <w:jc w:val="both"/>
+        <w:rPr>
+          <w:rFonts w:ascii="Open Sans" w:cs="Open Sans" w:eastAsia="Open Sans" w:hAnsi="Open Sans"/>
+          <w:sz w:val="20"/>
+          <w:szCs w:val="20"/>
+        </w:rPr>
+      </w:pPr>
+      <w:r>
+        <w:rPr>
+          <w:rFonts w:ascii="Open Sans" w:cs="Open Sans" w:eastAsia="Open Sans" w:hAnsi="Open Sans"/>
+          <w:sz w:val="20"/>
+          <w:szCs w:val="20"/>
+          <w:rtl w:val="0"/>
+        </w:rPr>
+        <w:t xml:space="preserve">We found that several fields were highly correlated with each other. Not surprisingly, the number of establishments, their payroll, and their employees were correlated with each other and with the population of a county. Surprisingly, there was very little to no correlation between the total damage and duration fields. The correlation matrix for the input features of tornadoes (shown in the right figure above) shows correlation between the tornado length and duration. Using the insights from the above correlation matrices, we limited the number of variables for the regression model (ordinary least squares regression from statsmodels). We have shown the result from the regression model for the data on tornadoes. We see that the coefficients for population, tornado_f_scale, and tornado_width are significant at the 95% confidence level.</w:t>
+        <w:br w:type="textWrapping"/>
       </w:r>
       <w:r>
         <w:drawing>
@@ -3463,12 +3467,12 @@
             <wp:extent cx="2971800" cy="2701636"/>
             <wp:effectExtent b="0" l="0" r="0" t="0"/>
             <wp:wrapTopAndBottom distB="114300" distT="114300"/>
-            <wp:docPr id="6" name="image6.png"/>
+            <wp:docPr id="6" name="image1.png"/>
             <a:graphic>
               <a:graphicData uri="http://schemas.openxmlformats.org/drawingml/2006/picture">
                 <pic:pic>
                   <pic:nvPicPr>
-                    <pic:cNvPr id="0" name="image6.png"/>
+                    <pic:cNvPr id="0" name="image1.png"/>
                     <pic:cNvPicPr preferRelativeResize="0"/>
                   </pic:nvPicPr>
                   <pic:blipFill>
@@ -3505,12 +3509,12 @@
             <wp:extent cx="2971800" cy="2756916"/>
             <wp:effectExtent b="0" l="0" r="0" t="0"/>
             <wp:wrapTopAndBottom distB="114300" distT="114300"/>
-            <wp:docPr id="7" name="image4.png"/>
+            <wp:docPr id="7" name="image2.png"/>
             <a:graphic>
               <a:graphicData uri="http://schemas.openxmlformats.org/drawingml/2006/picture">
                 <pic:pic>
                   <pic:nvPicPr>
-                    <pic:cNvPr id="0" name="image4.png"/>
+                    <pic:cNvPr id="0" name="image2.png"/>
                     <pic:cNvPicPr preferRelativeResize="0"/>
                   </pic:nvPicPr>
                   <pic:blipFill>
@@ -3553,7 +3557,7 @@
           <w:highlight w:val="white"/>
           <w:rtl w:val="0"/>
         </w:rPr>
-        <w:t xml:space="preserve">                           OLS Regression Results                            </w:t>
+        <w:t xml:space="preserve">                            OLS Regression Results                            </w:t>
       </w:r>
     </w:p>
     <w:p>
@@ -3574,7 +3578,7 @@
           <w:highlight w:val="white"/>
           <w:rtl w:val="0"/>
         </w:rPr>
-        <w:t xml:space="preserve">==============================================================================</w:t>
+        <w:t xml:space="preserve">===================================================================================</w:t>
       </w:r>
     </w:p>
     <w:p>
@@ -3595,7 +3599,7 @@
           <w:highlight w:val="white"/>
           <w:rtl w:val="0"/>
         </w:rPr>
-        <w:t xml:space="preserve">Dep. Variable:           TOTAL_DAMAGE   R-squared:                       0.086</w:t>
+        <w:t xml:space="preserve">                      coef    std err          t      P&gt;|t|      [0.025      0.975]</w:t>
       </w:r>
     </w:p>
     <w:p>
@@ -3616,7 +3620,7 @@
           <w:highlight w:val="white"/>
           <w:rtl w:val="0"/>
         </w:rPr>
-        <w:t xml:space="preserve">Model:                            OLS   Adj. R-squared:                  0.082</w:t>
+        <w:t xml:space="preserve">-----------------------------------------------------------------------------------</w:t>
       </w:r>
     </w:p>
     <w:p>
@@ -3637,7 +3641,7 @@
           <w:highlight w:val="white"/>
           <w:rtl w:val="0"/>
         </w:rPr>
-        <w:t xml:space="preserve">Method:                 Least Squares   F-statistic:                     21.78</w:t>
+        <w:t xml:space="preserve">Intercept        3.469e-18      0.024   1.46e-16      1.000      -0.047       0.047</w:t>
       </w:r>
     </w:p>
     <w:p>
@@ -3653,148 +3657,181 @@
       <w:r>
         <w:rPr>
           <w:rFonts w:ascii="Courier New" w:cs="Courier New" w:eastAsia="Courier New" w:hAnsi="Courier New"/>
+          <w:b w:val="1"/>
           <w:sz w:val="16"/>
           <w:szCs w:val="16"/>
           <w:highlight w:val="white"/>
           <w:rtl w:val="0"/>
         </w:rPr>
-        <w:t xml:space="preserve">Date:                Fri, 17 Sep 2021   Prob (F-statistic):           2.88e-28</w:t>
-      </w:r>
-    </w:p>
-    <w:p>
-      <w:pPr>
-        <w:jc w:val="both"/>
+        <w:t xml:space="preserve">population          0.3516      0.086      4.091      0.000</w:t>
+      </w:r>
+      <w:r>
         <w:rPr>
           <w:rFonts w:ascii="Courier New" w:cs="Courier New" w:eastAsia="Courier New" w:hAnsi="Courier New"/>
           <w:sz w:val="16"/>
           <w:szCs w:val="16"/>
           <w:highlight w:val="white"/>
-        </w:rPr>
-      </w:pPr>
-      <w:r>
+          <w:rtl w:val="0"/>
+        </w:rPr>
+        <w:t xml:space="preserve">       0.183       0.520</w:t>
+      </w:r>
+    </w:p>
+    <w:p>
+      <w:pPr>
+        <w:jc w:val="both"/>
         <w:rPr>
           <w:rFonts w:ascii="Courier New" w:cs="Courier New" w:eastAsia="Courier New" w:hAnsi="Courier New"/>
           <w:sz w:val="16"/>
           <w:szCs w:val="16"/>
           <w:highlight w:val="white"/>
-          <w:rtl w:val="0"/>
-        </w:rPr>
-        <w:t xml:space="preserve">Time:                        23:39:53   Log-Likelihood:                -32620.</w:t>
-      </w:r>
-    </w:p>
-    <w:p>
-      <w:pPr>
-        <w:jc w:val="both"/>
+        </w:rPr>
+      </w:pPr>
+      <w:r>
         <w:rPr>
           <w:rFonts w:ascii="Courier New" w:cs="Courier New" w:eastAsia="Courier New" w:hAnsi="Courier New"/>
           <w:sz w:val="16"/>
           <w:szCs w:val="16"/>
           <w:highlight w:val="white"/>
-        </w:rPr>
-      </w:pPr>
-      <w:r>
+          <w:rtl w:val="0"/>
+        </w:rPr>
+        <w:t xml:space="preserve">DURATION            0.0407      0.026      1.553      0.121      -0.011       0.092</w:t>
+      </w:r>
+    </w:p>
+    <w:p>
+      <w:pPr>
+        <w:jc w:val="both"/>
         <w:rPr>
           <w:rFonts w:ascii="Courier New" w:cs="Courier New" w:eastAsia="Courier New" w:hAnsi="Courier New"/>
           <w:sz w:val="16"/>
           <w:szCs w:val="16"/>
           <w:highlight w:val="white"/>
-          <w:rtl w:val="0"/>
-        </w:rPr>
-        <w:t xml:space="preserve">No. Observations:                1627   AIC:                         6.526e+04</w:t>
-      </w:r>
-    </w:p>
-    <w:p>
-      <w:pPr>
-        <w:jc w:val="both"/>
+        </w:rPr>
+      </w:pPr>
+      <w:r>
+        <w:rPr>
+          <w:rFonts w:ascii="Courier New" w:cs="Courier New" w:eastAsia="Courier New" w:hAnsi="Courier New"/>
+          <w:b w:val="1"/>
+          <w:sz w:val="16"/>
+          <w:szCs w:val="16"/>
+          <w:highlight w:val="white"/>
+          <w:rtl w:val="0"/>
+        </w:rPr>
+        <w:t xml:space="preserve">Tornado_f_scale     0.1795      0.028      6.514      0.000</w:t>
+      </w:r>
+      <w:r>
         <w:rPr>
           <w:rFonts w:ascii="Courier New" w:cs="Courier New" w:eastAsia="Courier New" w:hAnsi="Courier New"/>
           <w:sz w:val="16"/>
           <w:szCs w:val="16"/>
           <w:highlight w:val="white"/>
-        </w:rPr>
-      </w:pPr>
-      <w:r>
+          <w:rtl w:val="0"/>
+        </w:rPr>
+        <w:t xml:space="preserve">       0.125       0.234</w:t>
+      </w:r>
+    </w:p>
+    <w:p>
+      <w:pPr>
+        <w:jc w:val="both"/>
         <w:rPr>
           <w:rFonts w:ascii="Courier New" w:cs="Courier New" w:eastAsia="Courier New" w:hAnsi="Courier New"/>
           <w:sz w:val="16"/>
           <w:szCs w:val="16"/>
           <w:highlight w:val="white"/>
-          <w:rtl w:val="0"/>
-        </w:rPr>
-        <w:t xml:space="preserve">Df Residuals:                    1619   BIC:                         6.530e+04</w:t>
-      </w:r>
-    </w:p>
-    <w:p>
-      <w:pPr>
-        <w:jc w:val="both"/>
+        </w:rPr>
+      </w:pPr>
+      <w:r>
+        <w:rPr>
+          <w:rFonts w:ascii="Courier New" w:cs="Courier New" w:eastAsia="Courier New" w:hAnsi="Courier New"/>
+          <w:b w:val="1"/>
+          <w:sz w:val="16"/>
+          <w:szCs w:val="16"/>
+          <w:highlight w:val="white"/>
+          <w:rtl w:val="0"/>
+        </w:rPr>
+        <w:t xml:space="preserve">Tornado_width       0.1118      0.028      4.046      0.000</w:t>
+      </w:r>
+      <w:r>
         <w:rPr>
           <w:rFonts w:ascii="Courier New" w:cs="Courier New" w:eastAsia="Courier New" w:hAnsi="Courier New"/>
           <w:sz w:val="16"/>
           <w:szCs w:val="16"/>
           <w:highlight w:val="white"/>
-        </w:rPr>
-      </w:pPr>
-      <w:r>
+          <w:rtl w:val="0"/>
+        </w:rPr>
+        <w:t xml:space="preserve">       0.058       0.166</w:t>
+      </w:r>
+    </w:p>
+    <w:p>
+      <w:pPr>
+        <w:jc w:val="both"/>
         <w:rPr>
           <w:rFonts w:ascii="Courier New" w:cs="Courier New" w:eastAsia="Courier New" w:hAnsi="Courier New"/>
           <w:sz w:val="16"/>
           <w:szCs w:val="16"/>
           <w:highlight w:val="white"/>
-          <w:rtl w:val="0"/>
-        </w:rPr>
-        <w:t xml:space="preserve">Df Model:                           7                                         </w:t>
-      </w:r>
-    </w:p>
-    <w:p>
-      <w:pPr>
-        <w:jc w:val="both"/>
+        </w:rPr>
+      </w:pPr>
+      <w:r>
         <w:rPr>
           <w:rFonts w:ascii="Courier New" w:cs="Courier New" w:eastAsia="Courier New" w:hAnsi="Courier New"/>
           <w:sz w:val="16"/>
           <w:szCs w:val="16"/>
           <w:highlight w:val="white"/>
-        </w:rPr>
-      </w:pPr>
-      <w:r>
+          <w:rtl w:val="0"/>
+        </w:rPr>
+        <w:t xml:space="preserve">rank_1_biz_val     -0.0347      0.049     -0.704      0.481      -0.131       0.062</w:t>
+      </w:r>
+    </w:p>
+    <w:p>
+      <w:pPr>
+        <w:jc w:val="both"/>
         <w:rPr>
           <w:rFonts w:ascii="Courier New" w:cs="Courier New" w:eastAsia="Courier New" w:hAnsi="Courier New"/>
           <w:sz w:val="16"/>
           <w:szCs w:val="16"/>
           <w:highlight w:val="white"/>
-          <w:rtl w:val="0"/>
-        </w:rPr>
-        <w:t xml:space="preserve">Covariance Type:            nonrobust                                         </w:t>
-      </w:r>
-    </w:p>
-    <w:p>
-      <w:pPr>
-        <w:jc w:val="both"/>
+        </w:rPr>
+      </w:pPr>
+      <w:r>
         <w:rPr>
           <w:rFonts w:ascii="Courier New" w:cs="Courier New" w:eastAsia="Courier New" w:hAnsi="Courier New"/>
           <w:sz w:val="16"/>
           <w:szCs w:val="16"/>
           <w:highlight w:val="white"/>
-        </w:rPr>
-      </w:pPr>
-      <w:r>
+          <w:rtl w:val="0"/>
+        </w:rPr>
+        <w:t xml:space="preserve">rank_2_biz_val     -0.0526      0.075     -0.700      0.484      -0.200       0.095</w:t>
+      </w:r>
+    </w:p>
+    <w:p>
+      <w:pPr>
+        <w:jc w:val="both"/>
         <w:rPr>
           <w:rFonts w:ascii="Courier New" w:cs="Courier New" w:eastAsia="Courier New" w:hAnsi="Courier New"/>
           <w:sz w:val="16"/>
           <w:szCs w:val="16"/>
           <w:highlight w:val="white"/>
-          <w:rtl w:val="0"/>
-        </w:rPr>
-        <w:t xml:space="preserve">==============================================================================</w:t>
-      </w:r>
-    </w:p>
-    <w:p>
-      <w:pPr>
-        <w:jc w:val="both"/>
+        </w:rPr>
+      </w:pPr>
+      <w:r>
         <w:rPr>
           <w:rFonts w:ascii="Courier New" w:cs="Courier New" w:eastAsia="Courier New" w:hAnsi="Courier New"/>
           <w:sz w:val="16"/>
           <w:szCs w:val="16"/>
           <w:highlight w:val="white"/>
+          <w:rtl w:val="0"/>
+        </w:rPr>
+        <w:t xml:space="preserve">rank_3_biz_val     -0.1380      0.099     -1.388      0.165      -0.333       0.057</w:t>
+      </w:r>
+    </w:p>
+    <w:p>
+      <w:pPr>
+        <w:spacing w:line="240" w:lineRule="auto"/>
+        <w:jc w:val="both"/>
+        <w:rPr>
+          <w:rFonts w:ascii="Open Sans" w:cs="Open Sans" w:eastAsia="Open Sans" w:hAnsi="Open Sans"/>
+          <w:sz w:val="20"/>
+          <w:szCs w:val="20"/>
         </w:rPr>
       </w:pPr>
       <w:r>
@@ -3806,256 +3843,17 @@
           <w:rtl w:val="0"/>
         </w:rPr>
         <w:t xml:space="preserve">===================================================================================</w:t>
-      </w:r>
-    </w:p>
-    <w:p>
-      <w:pPr>
-        <w:jc w:val="both"/>
-        <w:rPr>
-          <w:rFonts w:ascii="Courier New" w:cs="Courier New" w:eastAsia="Courier New" w:hAnsi="Courier New"/>
-          <w:sz w:val="16"/>
-          <w:szCs w:val="16"/>
-          <w:highlight w:val="white"/>
-        </w:rPr>
-      </w:pPr>
-      <w:r>
-        <w:rPr>
-          <w:rFonts w:ascii="Courier New" w:cs="Courier New" w:eastAsia="Courier New" w:hAnsi="Courier New"/>
-          <w:sz w:val="16"/>
-          <w:szCs w:val="16"/>
-          <w:highlight w:val="white"/>
-          <w:rtl w:val="0"/>
-        </w:rPr>
-        <w:t xml:space="preserve">                      coef    std err          t      P&gt;|t|      [0.025      0.975]</w:t>
-      </w:r>
-    </w:p>
-    <w:p>
-      <w:pPr>
-        <w:jc w:val="both"/>
-        <w:rPr>
-          <w:rFonts w:ascii="Courier New" w:cs="Courier New" w:eastAsia="Courier New" w:hAnsi="Courier New"/>
-          <w:sz w:val="16"/>
-          <w:szCs w:val="16"/>
-          <w:highlight w:val="white"/>
-        </w:rPr>
-      </w:pPr>
-      <w:r>
-        <w:rPr>
-          <w:rFonts w:ascii="Courier New" w:cs="Courier New" w:eastAsia="Courier New" w:hAnsi="Courier New"/>
-          <w:sz w:val="16"/>
-          <w:szCs w:val="16"/>
-          <w:highlight w:val="white"/>
-          <w:rtl w:val="0"/>
-        </w:rPr>
-        <w:t xml:space="preserve">-----------------------------------------------------------------------------------</w:t>
-      </w:r>
-    </w:p>
-    <w:p>
-      <w:pPr>
-        <w:jc w:val="both"/>
-        <w:rPr>
-          <w:rFonts w:ascii="Courier New" w:cs="Courier New" w:eastAsia="Courier New" w:hAnsi="Courier New"/>
-          <w:sz w:val="16"/>
-          <w:szCs w:val="16"/>
-          <w:highlight w:val="white"/>
-        </w:rPr>
-      </w:pPr>
-      <w:r>
-        <w:rPr>
-          <w:rFonts w:ascii="Courier New" w:cs="Courier New" w:eastAsia="Courier New" w:hAnsi="Courier New"/>
-          <w:sz w:val="16"/>
-          <w:szCs w:val="16"/>
-          <w:highlight w:val="white"/>
-          <w:rtl w:val="0"/>
-        </w:rPr>
-        <w:t xml:space="preserve">Intercept       -5.947e+07   7.99e+06     -7.442      0.000   -7.51e+07   -4.38e+07</w:t>
-      </w:r>
-    </w:p>
-    <w:p>
-      <w:pPr>
-        <w:jc w:val="both"/>
-        <w:rPr>
-          <w:rFonts w:ascii="Courier New" w:cs="Courier New" w:eastAsia="Courier New" w:hAnsi="Courier New"/>
-          <w:sz w:val="16"/>
-          <w:szCs w:val="16"/>
-          <w:highlight w:val="white"/>
-        </w:rPr>
-      </w:pPr>
-      <w:r>
-        <w:rPr>
-          <w:rFonts w:ascii="Courier New" w:cs="Courier New" w:eastAsia="Courier New" w:hAnsi="Courier New"/>
-          <w:sz w:val="16"/>
-          <w:szCs w:val="16"/>
-          <w:highlight w:val="white"/>
-          <w:rtl w:val="0"/>
-        </w:rPr>
-        <w:t xml:space="preserve">population        121.5054     29.698      4.091      0.000      63.254     179.757</w:t>
-      </w:r>
-    </w:p>
-    <w:p>
-      <w:pPr>
-        <w:jc w:val="both"/>
-        <w:rPr>
-          <w:rFonts w:ascii="Courier New" w:cs="Courier New" w:eastAsia="Courier New" w:hAnsi="Courier New"/>
-          <w:sz w:val="16"/>
-          <w:szCs w:val="16"/>
-          <w:highlight w:val="white"/>
-        </w:rPr>
-      </w:pPr>
-      <w:r>
-        <w:rPr>
-          <w:rFonts w:ascii="Courier New" w:cs="Courier New" w:eastAsia="Courier New" w:hAnsi="Courier New"/>
-          <w:sz w:val="16"/>
-          <w:szCs w:val="16"/>
-          <w:highlight w:val="white"/>
-          <w:rtl w:val="0"/>
-        </w:rPr>
-        <w:t xml:space="preserve">DURATION         4.724e+05   3.04e+05      1.553      0.121   -1.24e+05    1.07e+06</w:t>
-      </w:r>
-    </w:p>
-    <w:p>
-      <w:pPr>
-        <w:jc w:val="both"/>
-        <w:rPr>
-          <w:rFonts w:ascii="Courier New" w:cs="Courier New" w:eastAsia="Courier New" w:hAnsi="Courier New"/>
-          <w:sz w:val="16"/>
-          <w:szCs w:val="16"/>
-          <w:highlight w:val="white"/>
-        </w:rPr>
-      </w:pPr>
-      <w:r>
-        <w:rPr>
-          <w:rFonts w:ascii="Courier New" w:cs="Courier New" w:eastAsia="Courier New" w:hAnsi="Courier New"/>
-          <w:sz w:val="16"/>
-          <w:szCs w:val="16"/>
-          <w:highlight w:val="white"/>
-          <w:rtl w:val="0"/>
-        </w:rPr>
-        <w:t xml:space="preserve">Tornado_f_scale  2.457e+07   3.77e+06      6.514      0.000    1.72e+07     3.2e+07</w:t>
-      </w:r>
-    </w:p>
-    <w:p>
-      <w:pPr>
-        <w:jc w:val="both"/>
-        <w:rPr>
-          <w:rFonts w:ascii="Courier New" w:cs="Courier New" w:eastAsia="Courier New" w:hAnsi="Courier New"/>
-          <w:sz w:val="16"/>
-          <w:szCs w:val="16"/>
-          <w:highlight w:val="white"/>
-        </w:rPr>
-      </w:pPr>
-      <w:r>
-        <w:rPr>
-          <w:rFonts w:ascii="Courier New" w:cs="Courier New" w:eastAsia="Courier New" w:hAnsi="Courier New"/>
-          <w:sz w:val="16"/>
-          <w:szCs w:val="16"/>
-          <w:highlight w:val="white"/>
-          <w:rtl w:val="0"/>
-        </w:rPr>
-        <w:t xml:space="preserve">Tornado_width    2.757e+04   6813.097      4.046      0.000    1.42e+04    4.09e+04</w:t>
-      </w:r>
-    </w:p>
-    <w:p>
-      <w:pPr>
-        <w:jc w:val="both"/>
-        <w:rPr>
-          <w:rFonts w:ascii="Courier New" w:cs="Courier New" w:eastAsia="Courier New" w:hAnsi="Courier New"/>
-          <w:sz w:val="16"/>
-          <w:szCs w:val="16"/>
-          <w:highlight w:val="white"/>
-        </w:rPr>
-      </w:pPr>
-      <w:r>
-        <w:rPr>
-          <w:rFonts w:ascii="Courier New" w:cs="Courier New" w:eastAsia="Courier New" w:hAnsi="Courier New"/>
-          <w:sz w:val="16"/>
-          <w:szCs w:val="16"/>
-          <w:highlight w:val="white"/>
-          <w:rtl w:val="0"/>
-        </w:rPr>
-        <w:t xml:space="preserve">rank_1_biz_val     -0.2428      0.345     -0.704      0.481      -0.919       0.434</w:t>
-      </w:r>
-    </w:p>
-    <w:p>
-      <w:pPr>
-        <w:jc w:val="both"/>
-        <w:rPr>
-          <w:rFonts w:ascii="Courier New" w:cs="Courier New" w:eastAsia="Courier New" w:hAnsi="Courier New"/>
-          <w:sz w:val="16"/>
-          <w:szCs w:val="16"/>
-          <w:highlight w:val="white"/>
-        </w:rPr>
-      </w:pPr>
-      <w:r>
-        <w:rPr>
-          <w:rFonts w:ascii="Courier New" w:cs="Courier New" w:eastAsia="Courier New" w:hAnsi="Courier New"/>
-          <w:sz w:val="16"/>
-          <w:szCs w:val="16"/>
-          <w:highlight w:val="white"/>
-          <w:rtl w:val="0"/>
-        </w:rPr>
-        <w:t xml:space="preserve">rank_2_biz_val     -0.7661      1.095     -0.700      0.484      -2.914       1.382</w:t>
-      </w:r>
-    </w:p>
-    <w:p>
-      <w:pPr>
-        <w:jc w:val="both"/>
-        <w:rPr>
-          <w:rFonts w:ascii="Courier New" w:cs="Courier New" w:eastAsia="Courier New" w:hAnsi="Courier New"/>
-          <w:sz w:val="16"/>
-          <w:szCs w:val="16"/>
-          <w:highlight w:val="white"/>
-        </w:rPr>
-      </w:pPr>
-      <w:r>
-        <w:rPr>
-          <w:rFonts w:ascii="Courier New" w:cs="Courier New" w:eastAsia="Courier New" w:hAnsi="Courier New"/>
-          <w:sz w:val="16"/>
-          <w:szCs w:val="16"/>
-          <w:highlight w:val="white"/>
-          <w:rtl w:val="0"/>
-        </w:rPr>
-        <w:t xml:space="preserve">rank_3_biz_val     -3.0884      2.225     -1.388      0.165      -7.453       1.276</w:t>
-      </w:r>
-    </w:p>
-    <w:p>
-      <w:pPr>
-        <w:jc w:val="both"/>
-        <w:rPr>
-          <w:rFonts w:ascii="Courier New" w:cs="Courier New" w:eastAsia="Courier New" w:hAnsi="Courier New"/>
-          <w:sz w:val="16"/>
-          <w:szCs w:val="16"/>
-          <w:highlight w:val="white"/>
-        </w:rPr>
-      </w:pPr>
-      <w:r>
-        <w:rPr>
-          <w:rFonts w:ascii="Courier New" w:cs="Courier New" w:eastAsia="Courier New" w:hAnsi="Courier New"/>
-          <w:sz w:val="16"/>
-          <w:szCs w:val="16"/>
-          <w:highlight w:val="white"/>
-          <w:rtl w:val="0"/>
-        </w:rPr>
-        <w:t xml:space="preserve">===================================================================================</w:t>
-      </w:r>
-    </w:p>
-    <w:p>
-      <w:pPr>
-        <w:jc w:val="both"/>
-        <w:rPr>
-          <w:rFonts w:ascii="Open Sans" w:cs="Open Sans" w:eastAsia="Open Sans" w:hAnsi="Open Sans"/>
-          <w:sz w:val="20"/>
-          <w:szCs w:val="20"/>
-        </w:rPr>
-      </w:pPr>
-      <w:r>
-        <w:rPr>
-          <w:rtl w:val="0"/>
-        </w:rPr>
-      </w:r>
-    </w:p>
-    <w:p>
-      <w:pPr>
+        <w:br w:type="textWrapping"/>
+      </w:r>
+      <w:r>
+        <w:rPr>
+          <w:rtl w:val="0"/>
+        </w:rPr>
+      </w:r>
+    </w:p>
+    <w:p>
+      <w:pPr>
+        <w:spacing w:line="240" w:lineRule="auto"/>
         <w:jc w:val="both"/>
         <w:rPr>
           <w:rFonts w:ascii="Open Sans" w:cs="Open Sans" w:eastAsia="Open Sans" w:hAnsi="Open Sans"/>
@@ -4146,27 +3944,49 @@
           <w:szCs w:val="20"/>
           <w:rtl w:val="0"/>
         </w:rPr>
-        <w:t xml:space="preserve">). The workflow consists of reading the data from the database and CSV files, assembling the data in the form that is acceptable in Plotly and Altair (including tooltips) and presenting the visualizations using the Dash framework.</w:t>
-      </w:r>
-      <w:r>
+        <w:t xml:space="preserve">). The workflow consists of reading the data from the database and CSV files, assembling the data in the form that is acceptable in Plotly and Altair (including tooltips) and presenting the visualizations using the Dash framework. The choropleth map shows the economic damage for a user selected year and allows the user to explore the three main storm categories as shown below.</w:t>
+      </w:r>
+    </w:p>
+    <w:p>
+      <w:pPr>
+        <w:jc w:val="both"/>
+        <w:rPr>
+          <w:rFonts w:ascii="Open Sans" w:cs="Open Sans" w:eastAsia="Open Sans" w:hAnsi="Open Sans"/>
+          <w:sz w:val="20"/>
+          <w:szCs w:val="20"/>
+        </w:rPr>
+      </w:pPr>
+      <w:r>
+        <w:rPr>
+          <w:rtl w:val="0"/>
+        </w:rPr>
+      </w:r>
+    </w:p>
+    <w:p>
+      <w:pPr>
+        <w:jc w:val="both"/>
+        <w:rPr>
+          <w:rFonts w:ascii="Open Sans" w:cs="Open Sans" w:eastAsia="Open Sans" w:hAnsi="Open Sans"/>
+          <w:sz w:val="20"/>
+          <w:szCs w:val="20"/>
+        </w:rPr>
+      </w:pPr>
+      <w:r>
+        <w:rPr>
+          <w:rFonts w:ascii="Open Sans" w:cs="Open Sans" w:eastAsia="Open Sans" w:hAnsi="Open Sans"/>
+          <w:sz w:val="20"/>
+          <w:szCs w:val="20"/>
+        </w:rPr>
         <w:drawing>
-          <wp:anchor allowOverlap="1" behindDoc="0" distB="0" distT="0" distL="0" distR="0" hidden="0" layoutInCell="1" locked="0" relativeHeight="0" simplePos="0">
-            <wp:simplePos x="0" y="0"/>
-            <wp:positionH relativeFrom="column">
-              <wp:posOffset>-9524</wp:posOffset>
-            </wp:positionH>
-            <wp:positionV relativeFrom="paragraph">
-              <wp:posOffset>1266825</wp:posOffset>
-            </wp:positionV>
-            <wp:extent cx="5943600" cy="3022600"/>
+          <wp:inline distB="114300" distT="114300" distL="114300" distR="114300">
+            <wp:extent cx="5943600" cy="2057400"/>
             <wp:effectExtent b="12700" l="12700" r="12700" t="12700"/>
-            <wp:wrapTopAndBottom distB="0" distT="0"/>
-            <wp:docPr id="1" name="image3.png"/>
+            <wp:docPr id="2" name="image7.png"/>
             <a:graphic>
               <a:graphicData uri="http://schemas.openxmlformats.org/drawingml/2006/picture">
                 <pic:pic>
                   <pic:nvPicPr>
-                    <pic:cNvPr id="0" name="image3.png"/>
+                    <pic:cNvPr id="0" name="image7.png"/>
                     <pic:cNvPicPr preferRelativeResize="0"/>
                   </pic:nvPicPr>
                   <pic:blipFill>
@@ -4179,7 +3999,111 @@
                   <pic:spPr>
                     <a:xfrm>
                       <a:off x="0" y="0"/>
-                      <a:ext cx="5943600" cy="3022600"/>
+                      <a:ext cx="5943600" cy="2057400"/>
+                    </a:xfrm>
+                    <a:prstGeom prst="rect"/>
+                    <a:ln w="12700">
+                      <a:solidFill>
+                        <a:srgbClr val="000000"/>
+                      </a:solidFill>
+                      <a:prstDash val="solid"/>
+                    </a:ln>
+                  </pic:spPr>
+                </pic:pic>
+              </a:graphicData>
+            </a:graphic>
+          </wp:inline>
+        </w:drawing>
+      </w:r>
+      <w:r>
+        <w:rPr>
+          <w:rtl w:val="0"/>
+        </w:rPr>
+      </w:r>
+    </w:p>
+    <w:p>
+      <w:pPr>
+        <w:spacing w:line="240" w:lineRule="auto"/>
+        <w:jc w:val="both"/>
+        <w:rPr>
+          <w:rFonts w:ascii="Open Sans" w:cs="Open Sans" w:eastAsia="Open Sans" w:hAnsi="Open Sans"/>
+          <w:sz w:val="20"/>
+          <w:szCs w:val="20"/>
+        </w:rPr>
+      </w:pPr>
+      <w:r>
+        <w:rPr>
+          <w:rtl w:val="0"/>
+        </w:rPr>
+      </w:r>
+    </w:p>
+    <w:p>
+      <w:pPr>
+        <w:spacing w:line="240" w:lineRule="auto"/>
+        <w:jc w:val="both"/>
+        <w:rPr>
+          <w:rFonts w:ascii="Open Sans" w:cs="Open Sans" w:eastAsia="Open Sans" w:hAnsi="Open Sans"/>
+          <w:sz w:val="20"/>
+          <w:szCs w:val="20"/>
+        </w:rPr>
+      </w:pPr>
+      <w:r>
+        <w:rPr>
+          <w:rFonts w:ascii="Open Sans" w:cs="Open Sans" w:eastAsia="Open Sans" w:hAnsi="Open Sans"/>
+          <w:sz w:val="20"/>
+          <w:szCs w:val="20"/>
+          <w:rtl w:val="0"/>
+        </w:rPr>
+        <w:t xml:space="preserve">Below the interactive choropleth map, we show an interactive scatter plot to show the same set of events mapped by date on the x axis. Interactivity allows the user to see the socio-economic data on a county affected by the natural disaster in that year as shown in the figure below.</w:t>
+      </w:r>
+    </w:p>
+    <w:p>
+      <w:pPr>
+        <w:spacing w:line="240" w:lineRule="auto"/>
+        <w:jc w:val="both"/>
+        <w:rPr>
+          <w:rFonts w:ascii="Open Sans" w:cs="Open Sans" w:eastAsia="Open Sans" w:hAnsi="Open Sans"/>
+          <w:sz w:val="20"/>
+          <w:szCs w:val="20"/>
+        </w:rPr>
+      </w:pPr>
+      <w:r>
+        <w:rPr>
+          <w:rtl w:val="0"/>
+        </w:rPr>
+      </w:r>
+      <w:r>
+        <w:drawing>
+          <wp:anchor allowOverlap="1" behindDoc="0" distB="114300" distT="114300" distL="114300" distR="114300" hidden="0" layoutInCell="1" locked="0" relativeHeight="0" simplePos="0">
+            <wp:simplePos x="0" y="0"/>
+            <wp:positionH relativeFrom="column">
+              <wp:posOffset>57151</wp:posOffset>
+            </wp:positionH>
+            <wp:positionV relativeFrom="paragraph">
+              <wp:posOffset>152400</wp:posOffset>
+            </wp:positionV>
+            <wp:extent cx="5753100" cy="3848100"/>
+            <wp:effectExtent b="12700" l="12700" r="12700" t="12700"/>
+            <wp:wrapTopAndBottom distB="114300" distT="114300"/>
+            <wp:docPr id="5" name="image4.png"/>
+            <a:graphic>
+              <a:graphicData uri="http://schemas.openxmlformats.org/drawingml/2006/picture">
+                <pic:pic>
+                  <pic:nvPicPr>
+                    <pic:cNvPr id="0" name="image4.png"/>
+                    <pic:cNvPicPr preferRelativeResize="0"/>
+                  </pic:nvPicPr>
+                  <pic:blipFill>
+                    <a:blip r:embed="rId18"/>
+                    <a:srcRect b="2850" l="801" r="2403" t="1187"/>
+                    <a:stretch>
+                      <a:fillRect/>
+                    </a:stretch>
+                  </pic:blipFill>
+                  <pic:spPr>
+                    <a:xfrm>
+                      <a:off x="0" y="0"/>
+                      <a:ext cx="5753100" cy="3848100"/>
                     </a:xfrm>
                     <a:prstGeom prst="rect"/>
                     <a:ln w="12700">
@@ -4198,6 +4122,26 @@
     </w:p>
     <w:p>
       <w:pPr>
+        <w:spacing w:line="240" w:lineRule="auto"/>
+        <w:jc w:val="both"/>
+        <w:rPr>
+          <w:rFonts w:ascii="Open Sans" w:cs="Open Sans" w:eastAsia="Open Sans" w:hAnsi="Open Sans"/>
+          <w:sz w:val="20"/>
+          <w:szCs w:val="20"/>
+        </w:rPr>
+      </w:pPr>
+      <w:r>
+        <w:rPr>
+          <w:rFonts w:ascii="Open Sans" w:cs="Open Sans" w:eastAsia="Open Sans" w:hAnsi="Open Sans"/>
+          <w:sz w:val="20"/>
+          <w:szCs w:val="20"/>
+          <w:rtl w:val="0"/>
+        </w:rPr>
+        <w:t xml:space="preserve">In a second dashboard, we have presented a choropleth map to show the drought severity map on the Tuesday before the wildfire event. Below the map, we also show line plots of the weather data gathered from the nearest weather station to the event as shown below.</w:t>
+      </w:r>
+    </w:p>
+    <w:p>
+      <w:pPr>
         <w:jc w:val="both"/>
         <w:rPr>
           <w:rFonts w:ascii="Open Sans" w:cs="Open Sans" w:eastAsia="Open Sans" w:hAnsi="Open Sans"/>
@@ -4212,28 +4156,28 @@
       </w:r>
       <w:r>
         <w:drawing>
-          <wp:anchor allowOverlap="1" behindDoc="0" distB="0" distT="0" distL="0" distR="0" hidden="0" layoutInCell="1" locked="0" relativeHeight="0" simplePos="0">
+          <wp:anchor allowOverlap="1" behindDoc="0" distB="114300" distT="114300" distL="114300" distR="114300" hidden="0" layoutInCell="1" locked="0" relativeHeight="0" simplePos="0">
             <wp:simplePos x="0" y="0"/>
             <wp:positionH relativeFrom="column">
               <wp:posOffset>-9524</wp:posOffset>
             </wp:positionH>
             <wp:positionV relativeFrom="paragraph">
-              <wp:posOffset>9525</wp:posOffset>
+              <wp:posOffset>133350</wp:posOffset>
             </wp:positionV>
-            <wp:extent cx="5943600" cy="3987800"/>
+            <wp:extent cx="5943600" cy="2794220"/>
             <wp:effectExtent b="12700" l="12700" r="12700" t="12700"/>
-            <wp:wrapTopAndBottom distB="0" distT="0"/>
-            <wp:docPr id="3" name="image2.png"/>
+            <wp:wrapTopAndBottom distB="114300" distT="114300"/>
+            <wp:docPr id="3" name="image6.png"/>
             <a:graphic>
               <a:graphicData uri="http://schemas.openxmlformats.org/drawingml/2006/picture">
                 <pic:pic>
                   <pic:nvPicPr>
-                    <pic:cNvPr id="0" name="image2.png"/>
+                    <pic:cNvPr id="0" name="image6.png"/>
                     <pic:cNvPicPr preferRelativeResize="0"/>
                   </pic:nvPicPr>
                   <pic:blipFill>
-                    <a:blip r:embed="rId18"/>
-                    <a:srcRect b="0" l="0" r="0" t="0"/>
+                    <a:blip r:embed="rId19"/>
+                    <a:srcRect b="7458" l="0" r="0" t="0"/>
                     <a:stretch>
                       <a:fillRect/>
                     </a:stretch>
@@ -4241,7 +4185,7 @@
                   <pic:spPr>
                     <a:xfrm>
                       <a:off x="0" y="0"/>
-                      <a:ext cx="5943600" cy="3987800"/>
+                      <a:ext cx="5943600" cy="2794220"/>
                     </a:xfrm>
                     <a:prstGeom prst="rect"/>
                     <a:ln w="12700">
@@ -4257,112 +4201,42 @@
           </wp:anchor>
         </w:drawing>
       </w:r>
-      <w:r>
+    </w:p>
+    <w:p>
+      <w:pPr>
+        <w:jc w:val="both"/>
+        <w:rPr>
+          <w:rFonts w:ascii="Open Sans" w:cs="Open Sans" w:eastAsia="Open Sans" w:hAnsi="Open Sans"/>
+          <w:sz w:val="20"/>
+          <w:szCs w:val="20"/>
+        </w:rPr>
+      </w:pPr>
+      <w:r>
+        <w:rPr>
+          <w:rtl w:val="0"/>
+        </w:rPr>
+      </w:r>
+    </w:p>
+    <w:p>
+      <w:pPr>
+        <w:jc w:val="both"/>
+        <w:rPr>
+          <w:rFonts w:ascii="Open Sans" w:cs="Open Sans" w:eastAsia="Open Sans" w:hAnsi="Open Sans"/>
+          <w:sz w:val="20"/>
+          <w:szCs w:val="20"/>
+        </w:rPr>
+      </w:pPr>
+      <w:r>
+        <w:rPr>
+          <w:rFonts w:ascii="Open Sans" w:cs="Open Sans" w:eastAsia="Open Sans" w:hAnsi="Open Sans"/>
+          <w:sz w:val="20"/>
+          <w:szCs w:val="20"/>
+        </w:rPr>
         <w:drawing>
-          <wp:anchor allowOverlap="1" behindDoc="0" distB="0" distT="0" distL="0" distR="0" hidden="0" layoutInCell="1" locked="0" relativeHeight="0" simplePos="0">
-            <wp:simplePos x="0" y="0"/>
-            <wp:positionH relativeFrom="column">
-              <wp:posOffset>476250</wp:posOffset>
-            </wp:positionH>
-            <wp:positionV relativeFrom="paragraph">
-              <wp:posOffset>4181475</wp:posOffset>
-            </wp:positionV>
-            <wp:extent cx="4976813" cy="3381680"/>
+          <wp:inline distB="114300" distT="114300" distL="114300" distR="114300">
+            <wp:extent cx="4457700" cy="4263887"/>
             <wp:effectExtent b="12700" l="12700" r="12700" t="12700"/>
-            <wp:wrapTopAndBottom distB="0" distT="0"/>
-            <wp:docPr id="4" name="image1.png"/>
-            <a:graphic>
-              <a:graphicData uri="http://schemas.openxmlformats.org/drawingml/2006/picture">
-                <pic:pic>
-                  <pic:nvPicPr>
-                    <pic:cNvPr id="0" name="image1.png"/>
-                    <pic:cNvPicPr preferRelativeResize="0"/>
-                  </pic:nvPicPr>
-                  <pic:blipFill>
-                    <a:blip r:embed="rId19"/>
-                    <a:srcRect b="0" l="0" r="0" t="0"/>
-                    <a:stretch>
-                      <a:fillRect/>
-                    </a:stretch>
-                  </pic:blipFill>
-                  <pic:spPr>
-                    <a:xfrm>
-                      <a:off x="0" y="0"/>
-                      <a:ext cx="4976813" cy="3381680"/>
-                    </a:xfrm>
-                    <a:prstGeom prst="rect"/>
-                    <a:ln w="12700">
-                      <a:solidFill>
-                        <a:srgbClr val="000000"/>
-                      </a:solidFill>
-                      <a:prstDash val="solid"/>
-                    </a:ln>
-                  </pic:spPr>
-                </pic:pic>
-              </a:graphicData>
-            </a:graphic>
-          </wp:anchor>
-        </w:drawing>
-      </w:r>
-    </w:p>
-    <w:p>
-      <w:pPr>
-        <w:jc w:val="both"/>
-        <w:rPr>
-          <w:rFonts w:ascii="Open Sans" w:cs="Open Sans" w:eastAsia="Open Sans" w:hAnsi="Open Sans"/>
-          <w:sz w:val="20"/>
-          <w:szCs w:val="20"/>
-        </w:rPr>
-      </w:pPr>
-      <w:r>
-        <w:rPr>
-          <w:rtl w:val="0"/>
-        </w:rPr>
-      </w:r>
-    </w:p>
-    <w:p>
-      <w:pPr>
-        <w:jc w:val="both"/>
-        <w:rPr>
-          <w:rFonts w:ascii="Open Sans" w:cs="Open Sans" w:eastAsia="Open Sans" w:hAnsi="Open Sans"/>
-          <w:sz w:val="20"/>
-          <w:szCs w:val="20"/>
-        </w:rPr>
-      </w:pPr>
-      <w:r>
-        <w:rPr>
-          <w:rtl w:val="0"/>
-        </w:rPr>
-      </w:r>
-    </w:p>
-    <w:p>
-      <w:pPr>
-        <w:jc w:val="both"/>
-        <w:rPr>
-          <w:rFonts w:ascii="Open Sans" w:cs="Open Sans" w:eastAsia="Open Sans" w:hAnsi="Open Sans"/>
-          <w:sz w:val="20"/>
-          <w:szCs w:val="20"/>
-        </w:rPr>
-      </w:pPr>
-      <w:r>
-        <w:rPr>
-          <w:rtl w:val="0"/>
-        </w:rPr>
-      </w:r>
-      <w:r>
-        <w:drawing>
-          <wp:anchor allowOverlap="1" behindDoc="0" distB="0" distT="0" distL="0" distR="0" hidden="0" layoutInCell="1" locked="0" relativeHeight="0" simplePos="0">
-            <wp:simplePos x="0" y="0"/>
-            <wp:positionH relativeFrom="column">
-              <wp:posOffset>9525</wp:posOffset>
-            </wp:positionH>
-            <wp:positionV relativeFrom="paragraph">
-              <wp:posOffset>104775</wp:posOffset>
-            </wp:positionV>
-            <wp:extent cx="5943600" cy="5664200"/>
-            <wp:effectExtent b="12700" l="12700" r="12700" t="12700"/>
-            <wp:wrapTopAndBottom distB="0" distT="0"/>
-            <wp:docPr id="2" name="image5.png"/>
+            <wp:docPr id="1" name="image5.png"/>
             <a:graphic>
               <a:graphicData uri="http://schemas.openxmlformats.org/drawingml/2006/picture">
                 <pic:pic>
@@ -4380,7 +4254,7 @@
                   <pic:spPr>
                     <a:xfrm>
                       <a:off x="0" y="0"/>
-                      <a:ext cx="5943600" cy="5664200"/>
+                      <a:ext cx="4457700" cy="4263887"/>
                     </a:xfrm>
                     <a:prstGeom prst="rect"/>
                     <a:ln w="12700">
@@ -4393,8 +4267,34 @@
                 </pic:pic>
               </a:graphicData>
             </a:graphic>
-          </wp:anchor>
+          </wp:inline>
         </w:drawing>
+      </w:r>
+      <w:r>
+        <w:rPr>
+          <w:rtl w:val="0"/>
+        </w:rPr>
+      </w:r>
+    </w:p>
+    <w:p>
+      <w:pPr>
+        <w:spacing w:line="240" w:lineRule="auto"/>
+        <w:jc w:val="both"/>
+        <w:rPr>
+          <w:rFonts w:ascii="Open Sans" w:cs="Open Sans" w:eastAsia="Open Sans" w:hAnsi="Open Sans"/>
+          <w:sz w:val="20"/>
+          <w:szCs w:val="20"/>
+        </w:rPr>
+      </w:pPr>
+      <w:r>
+        <w:rPr>
+          <w:rFonts w:ascii="Open Sans" w:cs="Open Sans" w:eastAsia="Open Sans" w:hAnsi="Open Sans"/>
+          <w:sz w:val="20"/>
+          <w:szCs w:val="20"/>
+          <w:rtl w:val="0"/>
+        </w:rPr>
+        <w:br w:type="textWrapping"/>
+        <w:t xml:space="preserve">We were successful in connecting several data sources to mine for relevant data from these sources in a consistent and reproducible manner. We learned several new Python libraries and were able to effectively use lessons learned from our coursework.  We were disappointed that the linear regression analysis did not provide a significant result to estimating damages from storms other than in the case of tornadoes. We also struggled with the quirks of Dash framework and the differences in Altair visualizations using the framework and in Jupyter notebooks.</w:t>
       </w:r>
     </w:p>
     <w:p>
@@ -4424,14 +4324,21 @@
     <w:p>
       <w:pPr>
         <w:spacing w:line="240" w:lineRule="auto"/>
-        <w:rPr>
-          <w:rFonts w:ascii="Open Sans" w:cs="Open Sans" w:eastAsia="Open Sans" w:hAnsi="Open Sans"/>
-        </w:rPr>
-      </w:pPr>
-      <w:r>
-        <w:rPr>
-          <w:rtl w:val="0"/>
-        </w:rPr>
+        <w:jc w:val="both"/>
+        <w:rPr>
+          <w:rFonts w:ascii="Open Sans" w:cs="Open Sans" w:eastAsia="Open Sans" w:hAnsi="Open Sans"/>
+          <w:sz w:val="20"/>
+          <w:szCs w:val="20"/>
+        </w:rPr>
+      </w:pPr>
+      <w:r>
+        <w:rPr>
+          <w:rFonts w:ascii="Open Sans" w:cs="Open Sans" w:eastAsia="Open Sans" w:hAnsi="Open Sans"/>
+          <w:sz w:val="20"/>
+          <w:szCs w:val="20"/>
+          <w:rtl w:val="0"/>
+        </w:rPr>
+        <w:t xml:space="preserve">All of us were involved in the initial exploration of the data sources and the consideration of several proposals. Shiv was primarily involved in collecting and saving census data using Census.gov API, coding the Dash visualizations and in setting up the online dashboards using Heroku and Github. Sashaank and Shiv were responsible for integration of the Amazon RDS. Sashaank was responsible for exploring data manipulation routines such as inflation adjustment and NCEI API for collecting weather data. Divya contributed to the project proposal and data analysis.</w:t>
       </w:r>
     </w:p>
     <w:sectPr>

</xml_diff>

<commit_message>
minor correction to report
</commit_message>
<xml_diff>
--- a/docs/591 Final Report.docx
+++ b/docs/591 Final Report.docx
@@ -2017,12 +2017,12 @@
             <wp:extent cx="4933950" cy="2987353"/>
             <wp:effectExtent b="0" l="0" r="0" t="0"/>
             <wp:wrapTopAndBottom distB="114300" distT="114300"/>
-            <wp:docPr id="4" name="image3.png"/>
+            <wp:docPr id="4" name="image1.png"/>
             <a:graphic>
               <a:graphicData uri="http://schemas.openxmlformats.org/drawingml/2006/picture">
                 <pic:pic>
                   <pic:nvPicPr>
-                    <pic:cNvPr id="0" name="image3.png"/>
+                    <pic:cNvPr id="0" name="image1.png"/>
                     <pic:cNvPicPr preferRelativeResize="0"/>
                   </pic:nvPicPr>
                   <pic:blipFill>
@@ -3467,12 +3467,12 @@
             <wp:extent cx="2971800" cy="2701636"/>
             <wp:effectExtent b="0" l="0" r="0" t="0"/>
             <wp:wrapTopAndBottom distB="114300" distT="114300"/>
-            <wp:docPr id="6" name="image1.png"/>
+            <wp:docPr id="6" name="image2.png"/>
             <a:graphic>
               <a:graphicData uri="http://schemas.openxmlformats.org/drawingml/2006/picture">
                 <pic:pic>
                   <pic:nvPicPr>
-                    <pic:cNvPr id="0" name="image1.png"/>
+                    <pic:cNvPr id="0" name="image2.png"/>
                     <pic:cNvPicPr preferRelativeResize="0"/>
                   </pic:nvPicPr>
                   <pic:blipFill>
@@ -3509,12 +3509,12 @@
             <wp:extent cx="2971800" cy="2756916"/>
             <wp:effectExtent b="0" l="0" r="0" t="0"/>
             <wp:wrapTopAndBottom distB="114300" distT="114300"/>
-            <wp:docPr id="7" name="image2.png"/>
+            <wp:docPr id="7" name="image3.png"/>
             <a:graphic>
               <a:graphicData uri="http://schemas.openxmlformats.org/drawingml/2006/picture">
                 <pic:pic>
                   <pic:nvPicPr>
-                    <pic:cNvPr id="0" name="image2.png"/>
+                    <pic:cNvPr id="0" name="image3.png"/>
                     <pic:cNvPicPr preferRelativeResize="0"/>
                   </pic:nvPicPr>
                   <pic:blipFill>
@@ -3981,12 +3981,12 @@
           <wp:inline distB="114300" distT="114300" distL="114300" distR="114300">
             <wp:extent cx="5943600" cy="2057400"/>
             <wp:effectExtent b="12700" l="12700" r="12700" t="12700"/>
-            <wp:docPr id="2" name="image7.png"/>
+            <wp:docPr id="2" name="image6.png"/>
             <a:graphic>
               <a:graphicData uri="http://schemas.openxmlformats.org/drawingml/2006/picture">
                 <pic:pic>
                   <pic:nvPicPr>
-                    <pic:cNvPr id="0" name="image7.png"/>
+                    <pic:cNvPr id="0" name="image6.png"/>
                     <pic:cNvPicPr preferRelativeResize="0"/>
                   </pic:nvPicPr>
                   <pic:blipFill>
@@ -4167,12 +4167,12 @@
             <wp:extent cx="5943600" cy="2794220"/>
             <wp:effectExtent b="12700" l="12700" r="12700" t="12700"/>
             <wp:wrapTopAndBottom distB="114300" distT="114300"/>
-            <wp:docPr id="3" name="image6.png"/>
+            <wp:docPr id="3" name="image7.png"/>
             <a:graphic>
               <a:graphicData uri="http://schemas.openxmlformats.org/drawingml/2006/picture">
                 <pic:pic>
                   <pic:nvPicPr>
-                    <pic:cNvPr id="0" name="image6.png"/>
+                    <pic:cNvPr id="0" name="image7.png"/>
                     <pic:cNvPicPr preferRelativeResize="0"/>
                   </pic:nvPicPr>
                   <pic:blipFill>
@@ -4219,7 +4219,7 @@
     </w:p>
     <w:p>
       <w:pPr>
-        <w:jc w:val="both"/>
+        <w:jc w:val="center"/>
         <w:rPr>
           <w:rFonts w:ascii="Open Sans" w:cs="Open Sans" w:eastAsia="Open Sans" w:hAnsi="Open Sans"/>
           <w:sz w:val="20"/>

</xml_diff>